<commit_message>
update results experiment spreadsheets
</commit_message>
<xml_diff>
--- a/hacking_the_simplespectro/experiments/protocol_results_discussion.docx
+++ b/hacking_the_simplespectro/experiments/protocol_results_discussion.docx
@@ -909,8 +909,6 @@
         </w:rPr>
         <w:t>to see all the parameters.</w:t>
       </w:r>
-      <w:bookmarkStart w:id="0" w:name="_GoBack"/>
-      <w:bookmarkEnd w:id="0"/>
     </w:p>
     <w:p>
       <w:pPr>
@@ -5667,7 +5665,21 @@
         <w:rPr>
           <w:lang w:val="en-CA"/>
         </w:rPr>
-        <w:t xml:space="preserve">. Considering the fact that the difference of the length of the light path for spectro-2 is close to </w:t>
+        <w:t xml:space="preserve">. </w:t>
+      </w:r>
+      <w:proofErr w:type="gramStart"/>
+      <w:r>
+        <w:rPr>
+          <w:lang w:val="en-CA"/>
+        </w:rPr>
+        <w:t>Considering the fact that</w:t>
+      </w:r>
+      <w:proofErr w:type="gramEnd"/>
+      <w:r>
+        <w:rPr>
+          <w:lang w:val="en-CA"/>
+        </w:rPr>
+        <w:t xml:space="preserve"> the difference of the length of the light path for spectro-2 is close to </w:t>
       </w:r>
       <w:r>
         <w:rPr>
@@ -5675,6 +5687,26 @@
         </w:rPr>
         <w:t xml:space="preserve">the light path. </w:t>
       </w:r>
+    </w:p>
+    <w:p>
+      <w:pPr>
+        <w:pStyle w:val="ListParagraph"/>
+        <w:numPr>
+          <w:ilvl w:val="1"/>
+          <w:numId w:val="1"/>
+        </w:numPr>
+        <w:rPr>
+          <w:lang w:val="en-CA"/>
+        </w:rPr>
+      </w:pPr>
+      <w:r>
+        <w:rPr>
+          <w:lang w:val="en-CA"/>
+        </w:rPr>
+        <w:t>Standard error is much smaller indicating lower variability in measurement. What are the sources of error?</w:t>
+      </w:r>
+      <w:bookmarkStart w:id="0" w:name="_GoBack"/>
+      <w:bookmarkEnd w:id="0"/>
     </w:p>
     <w:p>
       <w:pPr>

</xml_diff>